<commit_message>
Quickstarter de PyTorch et sources
</commit_message>
<xml_diff>
--- a/Notes_PyTorch.docx
+++ b/Notes_PyTorch.docx
@@ -7,15 +7,7 @@
         <w:pStyle w:val="Titre1"/>
       </w:pPr>
       <w:r>
-        <w:t xml:space="preserve">Notes : how to make and train a network using </w:t>
-      </w:r>
-      <w:proofErr w:type="spellStart"/>
-      <w:r>
-        <w:t>PyTorch</w:t>
-      </w:r>
-      <w:proofErr w:type="spellEnd"/>
-      <w:r>
-        <w:t xml:space="preserve"> </w:t>
+        <w:t xml:space="preserve">Notes : how to make and train a network using PyTorch </w:t>
       </w:r>
     </w:p>
     <w:p>
@@ -37,15 +29,7 @@
         <w:t>p</w:t>
       </w:r>
       <w:r>
-        <w:t xml:space="preserve"> (</w:t>
-      </w:r>
-      <w:proofErr w:type="spellStart"/>
-      <w:r>
-        <w:t>rétropropagation</w:t>
-      </w:r>
-      <w:proofErr w:type="spellEnd"/>
-      <w:r>
-        <w:t xml:space="preserve">) is defined by how your code is run, and that every single iteration can be different. </w:t>
+        <w:t xml:space="preserve"> (rétropropagation) is defined by how your code is run, and that every single iteration can be different. </w:t>
       </w:r>
     </w:p>
     <w:p>
@@ -74,39 +58,7 @@
           <w:b/>
           <w:bCs/>
         </w:rPr>
-        <w:t xml:space="preserve">Central class of the </w:t>
-      </w:r>
-      <w:proofErr w:type="spellStart"/>
-      <w:r>
-        <w:rPr>
-          <w:b/>
-          <w:bCs/>
-        </w:rPr>
-        <w:t>PyTorch</w:t>
-      </w:r>
-      <w:proofErr w:type="spellEnd"/>
-      <w:r>
-        <w:rPr>
-          <w:b/>
-          <w:bCs/>
-        </w:rPr>
-        <w:t xml:space="preserve"> package : </w:t>
-      </w:r>
-      <w:proofErr w:type="spellStart"/>
-      <w:r>
-        <w:rPr>
-          <w:b/>
-          <w:bCs/>
-        </w:rPr>
-        <w:t>torch.Tensor</w:t>
-      </w:r>
-      <w:proofErr w:type="spellEnd"/>
-      <w:r>
-        <w:rPr>
-          <w:b/>
-          <w:bCs/>
-        </w:rPr>
-        <w:t xml:space="preserve"> . </w:t>
+        <w:t xml:space="preserve">Central class of the PyTorch package : torch.Tensor . </w:t>
       </w:r>
     </w:p>
     <w:p>
@@ -131,28 +83,48 @@
           <w:iCs/>
           <w:u w:val="single"/>
         </w:rPr>
-        <w:t>.</w:t>
-      </w:r>
-      <w:proofErr w:type="spellStart"/>
+        <w:t>.requires_grad</w:t>
+      </w:r>
+      <w:r>
+        <w:t xml:space="preserve"> : boolean. If True, it tracks all operations on the tensor. To stop a tensor from tracking operations, one can call .detach(). </w:t>
+      </w:r>
+    </w:p>
+    <w:p>
+      <w:pPr>
+        <w:pStyle w:val="Sansinterligne"/>
+        <w:ind w:left="720"/>
+      </w:pPr>
+      <w:r>
+        <w:t xml:space="preserve">requires_grad is by default set to False. </w:t>
+      </w:r>
+      <w:r>
+        <w:t xml:space="preserve">To modify the requires_grad attribute of an already existing tensor, one can use .requires_grad_(desired value). </w:t>
+      </w:r>
+    </w:p>
+    <w:p>
+      <w:pPr>
+        <w:pStyle w:val="Sansinterligne"/>
+        <w:numPr>
+          <w:ilvl w:val="0"/>
+          <w:numId w:val="1"/>
+        </w:numPr>
+      </w:pPr>
       <w:r>
         <w:rPr>
           <w:i/>
           <w:iCs/>
           <w:u w:val="single"/>
         </w:rPr>
-        <w:t>requires_grad</w:t>
-      </w:r>
-      <w:proofErr w:type="spellEnd"/>
-      <w:r>
-        <w:t xml:space="preserve"> : </w:t>
-      </w:r>
-      <w:proofErr w:type="spellStart"/>
-      <w:r>
-        <w:t>boolean</w:t>
-      </w:r>
-      <w:proofErr w:type="spellEnd"/>
-      <w:r>
-        <w:t xml:space="preserve">. If True, it tracks all operations on the tensor. To stop a tensor from tracking operations, one can call .detach(). </w:t>
+        <w:t>.grad_fn</w:t>
+      </w:r>
+      <w:r>
+        <w:rPr>
+          <w:u w:val="single"/>
+        </w:rPr>
+        <w:t xml:space="preserve"> </w:t>
+      </w:r>
+      <w:r>
+        <w:t xml:space="preserve">: reference to a Function. Stocks the operations used to build the tensor. </w:t>
       </w:r>
     </w:p>
     <w:p>
@@ -160,32 +132,20 @@
         <w:pStyle w:val="Sansinterligne"/>
         <w:ind w:left="720"/>
       </w:pPr>
-      <w:proofErr w:type="spellStart"/>
-      <w:r>
-        <w:t>requires_grad</w:t>
-      </w:r>
-      <w:proofErr w:type="spellEnd"/>
-      <w:r>
-        <w:t xml:space="preserve"> is by default set to False. </w:t>
-      </w:r>
-      <w:r>
-        <w:t xml:space="preserve">To modify the </w:t>
-      </w:r>
-      <w:proofErr w:type="spellStart"/>
-      <w:r>
-        <w:t>requires_grad</w:t>
-      </w:r>
-      <w:proofErr w:type="spellEnd"/>
-      <w:r>
-        <w:t xml:space="preserve"> attribute of an already existing tensor, one can use .</w:t>
-      </w:r>
-      <w:proofErr w:type="spellStart"/>
-      <w:r>
-        <w:t>requires_grad</w:t>
-      </w:r>
-      <w:proofErr w:type="spellEnd"/>
-      <w:r>
-        <w:t xml:space="preserve">_(desired value). </w:t>
+    </w:p>
+    <w:p>
+      <w:pPr>
+        <w:pStyle w:val="Sansinterligne"/>
+      </w:pPr>
+      <w:r>
+        <w:rPr>
+          <w:b/>
+          <w:bCs/>
+        </w:rPr>
+        <w:t>Constructors</w:t>
+      </w:r>
+      <w:r>
+        <w:t xml:space="preserve"> :</w:t>
       </w:r>
     </w:p>
     <w:p>
@@ -202,157 +162,36 @@
           <w:iCs/>
           <w:u w:val="single"/>
         </w:rPr>
-        <w:t>.</w:t>
-      </w:r>
-      <w:proofErr w:type="spellStart"/>
+        <w:t>Torch.tensor( liste )</w:t>
+      </w:r>
+      <w:r>
+        <w:t xml:space="preserve"> :</w:t>
+      </w:r>
+      <w:r>
+        <w:t xml:space="preserve"> Creates</w:t>
+      </w:r>
+      <w:r>
+        <w:t xml:space="preserve"> a tensor from</w:t>
+      </w:r>
+      <w:r>
+        <w:t xml:space="preserve"> a Python List or a np.array. </w:t>
+      </w:r>
+    </w:p>
+    <w:p>
+      <w:pPr>
+        <w:pStyle w:val="Sansinterligne"/>
+        <w:numPr>
+          <w:ilvl w:val="0"/>
+          <w:numId w:val="1"/>
+        </w:numPr>
+      </w:pPr>
       <w:r>
         <w:rPr>
           <w:i/>
           <w:iCs/>
           <w:u w:val="single"/>
         </w:rPr>
-        <w:t>grad_fn</w:t>
-      </w:r>
-      <w:proofErr w:type="spellEnd"/>
-      <w:r>
-        <w:rPr>
-          <w:u w:val="single"/>
-        </w:rPr>
-        <w:t xml:space="preserve"> </w:t>
-      </w:r>
-      <w:r>
-        <w:t xml:space="preserve">: reference to a Function. Stocks the operations used to build the tensor. </w:t>
-      </w:r>
-    </w:p>
-    <w:p>
-      <w:pPr>
-        <w:pStyle w:val="Sansinterligne"/>
-        <w:ind w:left="720"/>
-      </w:pPr>
-    </w:p>
-    <w:p>
-      <w:pPr>
-        <w:pStyle w:val="Sansinterligne"/>
-      </w:pPr>
-      <w:r>
-        <w:rPr>
-          <w:b/>
-          <w:bCs/>
-        </w:rPr>
-        <w:t>Constructors</w:t>
-      </w:r>
-      <w:r>
-        <w:t xml:space="preserve"> :</w:t>
-      </w:r>
-    </w:p>
-    <w:p>
-      <w:pPr>
-        <w:pStyle w:val="Sansinterligne"/>
-        <w:numPr>
-          <w:ilvl w:val="0"/>
-          <w:numId w:val="1"/>
-        </w:numPr>
-      </w:pPr>
-      <w:proofErr w:type="spellStart"/>
-      <w:r>
-        <w:rPr>
-          <w:i/>
-          <w:iCs/>
-          <w:u w:val="single"/>
-        </w:rPr>
-        <w:t>Torch.tensor</w:t>
-      </w:r>
-      <w:proofErr w:type="spellEnd"/>
-      <w:r>
-        <w:rPr>
-          <w:i/>
-          <w:iCs/>
-          <w:u w:val="single"/>
-        </w:rPr>
-        <w:t xml:space="preserve">( </w:t>
-      </w:r>
-      <w:proofErr w:type="spellStart"/>
-      <w:r>
-        <w:rPr>
-          <w:i/>
-          <w:iCs/>
-          <w:u w:val="single"/>
-        </w:rPr>
-        <w:t>liste</w:t>
-      </w:r>
-      <w:proofErr w:type="spellEnd"/>
-      <w:r>
-        <w:rPr>
-          <w:i/>
-          <w:iCs/>
-          <w:u w:val="single"/>
-        </w:rPr>
-        <w:t xml:space="preserve"> )</w:t>
-      </w:r>
-      <w:r>
-        <w:t xml:space="preserve"> :</w:t>
-      </w:r>
-      <w:r>
-        <w:t xml:space="preserve"> Creates</w:t>
-      </w:r>
-      <w:r>
-        <w:t xml:space="preserve"> a tensor from</w:t>
-      </w:r>
-      <w:r>
-        <w:t xml:space="preserve"> a Python List or a </w:t>
-      </w:r>
-      <w:proofErr w:type="spellStart"/>
-      <w:r>
-        <w:t>np.array</w:t>
-      </w:r>
-      <w:proofErr w:type="spellEnd"/>
-      <w:r>
-        <w:t xml:space="preserve">. </w:t>
-      </w:r>
-    </w:p>
-    <w:p>
-      <w:pPr>
-        <w:pStyle w:val="Sansinterligne"/>
-        <w:numPr>
-          <w:ilvl w:val="0"/>
-          <w:numId w:val="1"/>
-        </w:numPr>
-      </w:pPr>
-      <w:proofErr w:type="spellStart"/>
-      <w:r>
-        <w:rPr>
-          <w:i/>
-          <w:iCs/>
-          <w:u w:val="single"/>
-        </w:rPr>
-        <w:t>Torch.zeros</w:t>
-      </w:r>
-      <w:proofErr w:type="spellEnd"/>
-      <w:r>
-        <w:rPr>
-          <w:i/>
-          <w:iCs/>
-          <w:u w:val="single"/>
-        </w:rPr>
-        <w:t xml:space="preserve">([height, length], </w:t>
-      </w:r>
-      <w:proofErr w:type="spellStart"/>
-      <w:r>
-        <w:rPr>
-          <w:i/>
-          <w:iCs/>
-          <w:u w:val="single"/>
-        </w:rPr>
-        <w:t>dtype</w:t>
-      </w:r>
-      <w:proofErr w:type="spellEnd"/>
-      <w:r>
-        <w:rPr>
-          <w:i/>
-          <w:iCs/>
-          <w:u w:val="single"/>
-        </w:rPr>
-        <w:t xml:space="preserve"> = , </w:t>
+        <w:t xml:space="preserve">Torch.zeros([height, length], dtype = , </w:t>
       </w:r>
       <w:r>
         <w:rPr>
@@ -391,41 +230,13 @@
           <w:numId w:val="1"/>
         </w:numPr>
       </w:pPr>
-      <w:proofErr w:type="spellStart"/>
       <w:r>
         <w:rPr>
           <w:i/>
           <w:iCs/>
           <w:u w:val="single"/>
         </w:rPr>
-        <w:t>Torch.ones</w:t>
-      </w:r>
-      <w:proofErr w:type="spellEnd"/>
-      <w:r>
-        <w:rPr>
-          <w:i/>
-          <w:iCs/>
-          <w:u w:val="single"/>
-        </w:rPr>
-        <w:t xml:space="preserve">([height, length], </w:t>
-      </w:r>
-      <w:proofErr w:type="spellStart"/>
-      <w:r>
-        <w:rPr>
-          <w:i/>
-          <w:iCs/>
-          <w:u w:val="single"/>
-        </w:rPr>
-        <w:t>dtype</w:t>
-      </w:r>
-      <w:proofErr w:type="spellEnd"/>
-      <w:r>
-        <w:rPr>
-          <w:i/>
-          <w:iCs/>
-          <w:u w:val="single"/>
-        </w:rPr>
-        <w:t xml:space="preserve"> = , </w:t>
+        <w:t xml:space="preserve">Torch.ones([height, length], dtype = , </w:t>
       </w:r>
       <w:r>
         <w:rPr>
@@ -445,15 +256,7 @@
         <w:t>)</w:t>
       </w:r>
       <w:r>
-        <w:t xml:space="preserve"> : Same as </w:t>
-      </w:r>
-      <w:proofErr w:type="spellStart"/>
-      <w:r>
-        <w:t>torch.zeros</w:t>
-      </w:r>
-      <w:proofErr w:type="spellEnd"/>
-      <w:r>
-        <w:t xml:space="preserve">, but the coordinates are equal to 1. </w:t>
+        <w:t xml:space="preserve"> : Same as torch.zeros, but the coordinates are equal to 1. </w:t>
       </w:r>
     </w:p>
     <w:p>
@@ -497,15 +300,7 @@
         </w:numPr>
       </w:pPr>
       <w:r>
-        <w:t>To access an element of a tensor : same as for matrixes : x[</w:t>
-      </w:r>
-      <w:proofErr w:type="spellStart"/>
-      <w:r>
-        <w:t>i</w:t>
-      </w:r>
-      <w:proofErr w:type="spellEnd"/>
-      <w:r>
-        <w:t xml:space="preserve">][j]. </w:t>
+        <w:t xml:space="preserve">To access an element of a tensor : same as for matrixes : x[i][j]. </w:t>
       </w:r>
     </w:p>
     <w:p>
@@ -517,15 +312,7 @@
         </w:numPr>
       </w:pPr>
       <w:r>
-        <w:t xml:space="preserve">To access the value of a tensor of size 1x1 : </w:t>
-      </w:r>
-      <w:proofErr w:type="spellStart"/>
-      <w:r>
-        <w:t>x.item</w:t>
-      </w:r>
-      <w:proofErr w:type="spellEnd"/>
-      <w:r>
-        <w:t>()</w:t>
+        <w:t>To access the value of a tensor of size 1x1 : x.item()</w:t>
       </w:r>
     </w:p>
     <w:p>
@@ -549,39 +336,7 @@
         </w:numPr>
       </w:pPr>
       <w:r>
-        <w:t xml:space="preserve">z = x*y : is a scalar product. z has the same dimensions as x and y. For all </w:t>
-      </w:r>
-      <w:proofErr w:type="spellStart"/>
-      <w:r>
-        <w:t>i</w:t>
-      </w:r>
-      <w:proofErr w:type="spellEnd"/>
-      <w:r>
-        <w:t xml:space="preserve"> j, z[</w:t>
-      </w:r>
-      <w:proofErr w:type="spellStart"/>
-      <w:r>
-        <w:t>i</w:t>
-      </w:r>
-      <w:proofErr w:type="spellEnd"/>
-      <w:r>
-        <w:t>][j] = x[</w:t>
-      </w:r>
-      <w:proofErr w:type="spellStart"/>
-      <w:r>
-        <w:t>i</w:t>
-      </w:r>
-      <w:proofErr w:type="spellEnd"/>
-      <w:r>
-        <w:t>][j] * y[</w:t>
-      </w:r>
-      <w:proofErr w:type="spellStart"/>
-      <w:r>
-        <w:t>i</w:t>
-      </w:r>
-      <w:proofErr w:type="spellEnd"/>
-      <w:r>
-        <w:t xml:space="preserve">][j]. </w:t>
+        <w:t xml:space="preserve">z = x*y : is a scalar product. z has the same dimensions as x and y. For all i j, z[i][j] = x[i][j] * y[i][j]. </w:t>
       </w:r>
     </w:p>
     <w:p>
@@ -592,29 +347,8 @@
           <w:numId w:val="1"/>
         </w:numPr>
       </w:pPr>
-      <w:proofErr w:type="spellStart"/>
-      <w:r>
-        <w:t>x.backward</w:t>
-      </w:r>
-      <w:proofErr w:type="spellEnd"/>
-      <w:r>
-        <w:t>() : if x is a function of another tensor z, then it computes the gradient of x with regard to z. If x is a scalar (</w:t>
-      </w:r>
-      <w:proofErr w:type="spellStart"/>
-      <w:r>
-        <w:t>ie</w:t>
-      </w:r>
-      <w:proofErr w:type="spellEnd"/>
-      <w:r>
-        <w:t xml:space="preserve"> of size 1x1), there is no need for an argument for backward(). </w:t>
-      </w:r>
-      <w:proofErr w:type="spellStart"/>
-      <w:r>
-        <w:t>Z.grad</w:t>
-      </w:r>
-      <w:proofErr w:type="spellEnd"/>
-      <w:r>
-        <w:t xml:space="preserve"> will stock the value of the gradient calculated by </w:t>
+      <w:r>
+        <w:t xml:space="preserve">x.backward() : if x is a function of another tensor z, then it computes the gradient of x with regard to z. If x is a scalar (ie of size 1x1), there is no need for an argument for backward(). Z.grad will stock the value of the gradient calculated by </w:t>
       </w:r>
       <w:r>
         <w:t xml:space="preserve">backward() . </w:t>
@@ -737,15 +471,7 @@
         </w:numPr>
       </w:pPr>
       <w:r>
-        <w:t xml:space="preserve">Update the weights of the network, typically using a simple update rule: weight = weight - </w:t>
-      </w:r>
-      <w:proofErr w:type="spellStart"/>
-      <w:r>
-        <w:t>learning_rate</w:t>
-      </w:r>
-      <w:proofErr w:type="spellEnd"/>
-      <w:r>
-        <w:t xml:space="preserve"> * gradient</w:t>
+        <w:t>Update the weights of the network, typically using a simple update rule: weight = weight - learning_rate * gradient</w:t>
       </w:r>
     </w:p>
     <w:p/>
@@ -759,15 +485,7 @@
       </w:pPr>
       <w:r>
         <w:lastRenderedPageBreak/>
-        <w:t xml:space="preserve">Define the </w:t>
-      </w:r>
-      <w:proofErr w:type="spellStart"/>
-      <w:r>
-        <w:t>nn</w:t>
-      </w:r>
-      <w:proofErr w:type="spellEnd"/>
-      <w:r>
-        <w:t xml:space="preserve"> and its learnable parameters</w:t>
+        <w:t>Define the nn and its learnable parameters</w:t>
       </w:r>
     </w:p>
     <w:p>
@@ -779,410 +497,207 @@
           <w:b/>
           <w:bCs/>
         </w:rPr>
-        <w:t xml:space="preserve">Each class of </w:t>
-      </w:r>
-      <w:proofErr w:type="spellStart"/>
-      <w:r>
+        <w:t xml:space="preserve">Each class of nn one defines must herit from nn.Module. </w:t>
+      </w:r>
+      <w:r>
+        <w:t xml:space="preserve">In the class, </w:t>
+      </w:r>
+      <w:r>
+        <w:rPr>
+          <w:i/>
+          <w:iCs/>
+        </w:rPr>
+        <w:t>one must define</w:t>
+      </w:r>
+    </w:p>
+    <w:p>
+      <w:pPr>
+        <w:pStyle w:val="Sansinterligne"/>
+        <w:numPr>
+          <w:ilvl w:val="0"/>
+          <w:numId w:val="1"/>
+        </w:numPr>
+      </w:pPr>
+      <w:r>
+        <w:rPr>
+          <w:i/>
+          <w:iCs/>
+        </w:rPr>
+        <w:t>A constructor (__init__(self, parameters),</w:t>
+      </w:r>
+      <w:r>
+        <w:t xml:space="preserve"> in which appear the layers of the model and their learnables.</w:t>
+      </w:r>
+    </w:p>
+    <w:p>
+      <w:pPr>
+        <w:pStyle w:val="Sansinterligne"/>
+        <w:numPr>
+          <w:ilvl w:val="0"/>
+          <w:numId w:val="1"/>
+        </w:numPr>
+      </w:pPr>
+      <w:r>
+        <w:rPr>
+          <w:i/>
+          <w:iCs/>
+        </w:rPr>
+        <w:t>A method forward(self, input) that</w:t>
+      </w:r>
+      <w:r>
+        <w:t xml:space="preserve"> pushes the input through the nn and returns an output. In our example, input = x, output = fapprox(x). </w:t>
+      </w:r>
+    </w:p>
+    <w:p>
+      <w:pPr>
+        <w:pStyle w:val="Sansinterligne"/>
+      </w:pPr>
+    </w:p>
+    <w:p>
+      <w:pPr>
+        <w:pStyle w:val="Sansinterligne"/>
+      </w:pPr>
+      <w:r>
+        <w:t xml:space="preserve">Attributes of nn.Modules : </w:t>
+      </w:r>
+    </w:p>
+    <w:p>
+      <w:pPr>
+        <w:pStyle w:val="Sansinterligne"/>
+        <w:numPr>
+          <w:ilvl w:val="0"/>
+          <w:numId w:val="1"/>
+        </w:numPr>
+      </w:pPr>
+      <w:r>
+        <w:rPr>
+          <w:i/>
+          <w:iCs/>
+        </w:rPr>
+        <w:t>.parameters()</w:t>
+      </w:r>
+      <w:r>
+        <w:t xml:space="preserve"> : returns the learnables of the model (ie the parameters that will be modified during the training). In the case of our model (nn.Linear), It is a collection of tensors representing the matrixes A and b of the network. </w:t>
+      </w:r>
+    </w:p>
+    <w:p>
+      <w:pPr>
+        <w:pStyle w:val="Sansinterligne"/>
+        <w:ind w:left="720"/>
+      </w:pPr>
+      <w:r>
+        <w:t xml:space="preserve">Use command print(  list(net.parameters()) ) to print the learnables. I verified that nn.Linear also initialized a bias. </w:t>
+      </w:r>
+    </w:p>
+    <w:p>
+      <w:pPr>
+        <w:pStyle w:val="Sansinterligne"/>
+        <w:ind w:left="720"/>
+      </w:pPr>
+    </w:p>
+    <w:p>
+      <w:pPr>
+        <w:pStyle w:val="Titre2"/>
+      </w:pPr>
+      <w:r>
+        <w:t>4) Compute the loss</w:t>
+      </w:r>
+    </w:p>
+    <w:p>
+      <w:pPr>
+        <w:pStyle w:val="Sansinterligne"/>
+      </w:pPr>
+      <w:r>
+        <w:t>See lines 71 -&gt; 76 of training.py</w:t>
+      </w:r>
+    </w:p>
+    <w:p>
+      <w:pPr>
+        <w:pStyle w:val="Sansinterligne"/>
+      </w:pPr>
+    </w:p>
+    <w:p>
+      <w:pPr>
+        <w:pStyle w:val="Titre2"/>
+      </w:pPr>
+      <w:r>
+        <w:t>5) Backpropagade the loss</w:t>
+      </w:r>
+    </w:p>
+    <w:p>
+      <w:pPr>
+        <w:pStyle w:val="Sansinterligne"/>
         <w:rPr>
           <w:b/>
           <w:bCs/>
         </w:rPr>
-        <w:t>nn</w:t>
-      </w:r>
-      <w:proofErr w:type="spellEnd"/>
+      </w:pPr>
+      <w:r>
+        <w:t xml:space="preserve">It is done by the command </w:t>
+      </w:r>
       <w:r>
         <w:rPr>
           <w:b/>
           <w:bCs/>
         </w:rPr>
-        <w:t xml:space="preserve"> one defines must </w:t>
-      </w:r>
-      <w:proofErr w:type="spellStart"/>
+        <w:t>loss.backward()</w:t>
+      </w:r>
       <w:r>
         <w:rPr>
           <w:b/>
           <w:bCs/>
         </w:rPr>
-        <w:t>herit</w:t>
-      </w:r>
-      <w:proofErr w:type="spellEnd"/>
+        <w:t>.</w:t>
+      </w:r>
+    </w:p>
+    <w:p>
+      <w:pPr>
+        <w:pStyle w:val="Sansinterligne"/>
+      </w:pPr>
+      <w:r>
+        <w:t xml:space="preserve">For the command to be computed correctly, all learnables must have requires_grad = True, otherwise their value won’t be updater. </w:t>
+      </w:r>
+    </w:p>
+    <w:p>
+      <w:pPr>
+        <w:pStyle w:val="Sansinterligne"/>
+      </w:pPr>
+    </w:p>
+    <w:p>
+      <w:pPr>
+        <w:pStyle w:val="Titre2"/>
+      </w:pPr>
+      <w:r>
+        <w:rPr>
+          <w:sz w:val="24"/>
+          <w:szCs w:val="24"/>
+        </w:rPr>
+        <w:t>6)</w:t>
+      </w:r>
+      <w:r>
+        <w:t xml:space="preserve"> Update the learnables of the network</w:t>
+      </w:r>
+    </w:p>
+    <w:p>
+      <w:pPr>
+        <w:pStyle w:val="Sansinterligne"/>
+      </w:pPr>
+      <w:r>
+        <w:t xml:space="preserve">The optimizer chosen will then correct the learnables of the network , taking the gradient into account. </w:t>
+      </w:r>
       <w:r>
         <w:rPr>
           <w:b/>
           <w:bCs/>
         </w:rPr>
-        <w:t xml:space="preserve"> from </w:t>
-      </w:r>
-      <w:proofErr w:type="spellStart"/>
-      <w:r>
-        <w:rPr>
-          <w:b/>
-          <w:bCs/>
-        </w:rPr>
-        <w:t>nn.Module</w:t>
-      </w:r>
-      <w:proofErr w:type="spellEnd"/>
-      <w:r>
-        <w:rPr>
-          <w:b/>
-          <w:bCs/>
-        </w:rPr>
-        <w:t xml:space="preserve">. </w:t>
-      </w:r>
-      <w:r>
-        <w:t xml:space="preserve">In the class, </w:t>
-      </w:r>
-      <w:r>
-        <w:rPr>
-          <w:i/>
-          <w:iCs/>
-        </w:rPr>
-        <w:t>one must define</w:t>
-      </w:r>
-    </w:p>
-    <w:p>
-      <w:pPr>
-        <w:pStyle w:val="Sansinterligne"/>
-        <w:numPr>
-          <w:ilvl w:val="0"/>
-          <w:numId w:val="1"/>
-        </w:numPr>
-      </w:pPr>
-      <w:r>
-        <w:rPr>
-          <w:i/>
-          <w:iCs/>
-        </w:rPr>
-        <w:t>A constructor (__</w:t>
-      </w:r>
-      <w:proofErr w:type="spellStart"/>
-      <w:r>
-        <w:rPr>
-          <w:i/>
-          <w:iCs/>
-        </w:rPr>
-        <w:t>init</w:t>
-      </w:r>
-      <w:proofErr w:type="spellEnd"/>
-      <w:r>
-        <w:rPr>
-          <w:i/>
-          <w:iCs/>
-        </w:rPr>
-        <w:t>__(self, parameters),</w:t>
-      </w:r>
-      <w:r>
-        <w:t xml:space="preserve"> in which appear the layers of the model and their </w:t>
-      </w:r>
-      <w:proofErr w:type="spellStart"/>
-      <w:r>
-        <w:t>learnables</w:t>
-      </w:r>
-      <w:proofErr w:type="spellEnd"/>
-      <w:r>
-        <w:t>.</w:t>
-      </w:r>
-    </w:p>
-    <w:p>
-      <w:pPr>
-        <w:pStyle w:val="Sansinterligne"/>
-        <w:numPr>
-          <w:ilvl w:val="0"/>
-          <w:numId w:val="1"/>
-        </w:numPr>
-      </w:pPr>
-      <w:r>
-        <w:rPr>
-          <w:i/>
-          <w:iCs/>
-        </w:rPr>
-        <w:t>A method forward(self, input) that</w:t>
-      </w:r>
-      <w:r>
-        <w:t xml:space="preserve"> pushes the input through the </w:t>
-      </w:r>
-      <w:proofErr w:type="spellStart"/>
-      <w:r>
-        <w:t>nn</w:t>
-      </w:r>
-      <w:proofErr w:type="spellEnd"/>
-      <w:r>
-        <w:t xml:space="preserve"> and returns an output. In our example, input = x, output = </w:t>
-      </w:r>
-      <w:proofErr w:type="spellStart"/>
-      <w:r>
-        <w:t>fapprox</w:t>
-      </w:r>
-      <w:proofErr w:type="spellEnd"/>
-      <w:r>
-        <w:t xml:space="preserve">(x). </w:t>
-      </w:r>
-    </w:p>
-    <w:p>
-      <w:pPr>
-        <w:pStyle w:val="Sansinterligne"/>
-      </w:pPr>
-    </w:p>
-    <w:p>
-      <w:pPr>
-        <w:pStyle w:val="Sansinterligne"/>
-      </w:pPr>
-      <w:r>
-        <w:t xml:space="preserve">Attributes of </w:t>
-      </w:r>
-      <w:proofErr w:type="spellStart"/>
-      <w:r>
-        <w:t>nn.Modules</w:t>
-      </w:r>
-      <w:proofErr w:type="spellEnd"/>
-      <w:r>
-        <w:t xml:space="preserve"> : </w:t>
-      </w:r>
-    </w:p>
-    <w:p>
-      <w:pPr>
-        <w:pStyle w:val="Sansinterligne"/>
-        <w:numPr>
-          <w:ilvl w:val="0"/>
-          <w:numId w:val="1"/>
-        </w:numPr>
-      </w:pPr>
-      <w:r>
-        <w:rPr>
-          <w:i/>
-          <w:iCs/>
-        </w:rPr>
-        <w:t>.parameters()</w:t>
-      </w:r>
-      <w:r>
-        <w:t xml:space="preserve"> : returns the </w:t>
-      </w:r>
-      <w:proofErr w:type="spellStart"/>
-      <w:r>
-        <w:t>learnables</w:t>
-      </w:r>
-      <w:proofErr w:type="spellEnd"/>
-      <w:r>
-        <w:t xml:space="preserve"> of the model (</w:t>
-      </w:r>
-      <w:proofErr w:type="spellStart"/>
-      <w:r>
-        <w:t>ie</w:t>
-      </w:r>
-      <w:proofErr w:type="spellEnd"/>
-      <w:r>
-        <w:t xml:space="preserve"> the parameters that will be modified during the training). In the case of our model (</w:t>
-      </w:r>
-      <w:proofErr w:type="spellStart"/>
-      <w:r>
-        <w:t>nn.Linear</w:t>
-      </w:r>
-      <w:proofErr w:type="spellEnd"/>
-      <w:r>
-        <w:t xml:space="preserve">), It is a collection of tensors representing the matrixes A and b of the network. </w:t>
-      </w:r>
-    </w:p>
-    <w:p>
-      <w:pPr>
-        <w:pStyle w:val="Sansinterligne"/>
-        <w:ind w:left="720"/>
-      </w:pPr>
-      <w:r>
-        <w:t>Use command print(  list(</w:t>
-      </w:r>
-      <w:proofErr w:type="spellStart"/>
-      <w:r>
-        <w:t>net.parameters</w:t>
-      </w:r>
-      <w:proofErr w:type="spellEnd"/>
-      <w:r>
-        <w:t xml:space="preserve">()) ) to print the </w:t>
-      </w:r>
-      <w:proofErr w:type="spellStart"/>
-      <w:r>
-        <w:t>learnables</w:t>
-      </w:r>
-      <w:proofErr w:type="spellEnd"/>
-      <w:r>
-        <w:t xml:space="preserve">. I verified that </w:t>
-      </w:r>
-      <w:proofErr w:type="spellStart"/>
-      <w:r>
-        <w:t>nn.Linear</w:t>
-      </w:r>
-      <w:proofErr w:type="spellEnd"/>
-      <w:r>
-        <w:t xml:space="preserve"> also initialized a bias. </w:t>
-      </w:r>
-    </w:p>
-    <w:p>
-      <w:pPr>
-        <w:pStyle w:val="Sansinterligne"/>
-        <w:ind w:left="720"/>
-      </w:pPr>
-    </w:p>
-    <w:p>
-      <w:pPr>
-        <w:pStyle w:val="Titre2"/>
-      </w:pPr>
-      <w:r>
-        <w:t>4) Compute the loss</w:t>
-      </w:r>
-    </w:p>
-    <w:p>
-      <w:pPr>
-        <w:pStyle w:val="Sansinterligne"/>
-      </w:pPr>
-      <w:r>
-        <w:t>See lines 71 -&gt; 76 of training.py</w:t>
-      </w:r>
-    </w:p>
-    <w:p>
-      <w:pPr>
-        <w:pStyle w:val="Sansinterligne"/>
-      </w:pPr>
-    </w:p>
-    <w:p>
-      <w:pPr>
-        <w:pStyle w:val="Titre2"/>
-      </w:pPr>
-      <w:r>
-        <w:t xml:space="preserve">5) </w:t>
-      </w:r>
-      <w:proofErr w:type="spellStart"/>
-      <w:r>
-        <w:t>Backpropagade</w:t>
-      </w:r>
-      <w:proofErr w:type="spellEnd"/>
-      <w:r>
-        <w:t xml:space="preserve"> the loss</w:t>
-      </w:r>
-    </w:p>
-    <w:p>
-      <w:pPr>
-        <w:pStyle w:val="Sansinterligne"/>
-        <w:rPr>
-          <w:b/>
-          <w:bCs/>
-        </w:rPr>
-      </w:pPr>
-      <w:r>
-        <w:t xml:space="preserve">It is done by the command </w:t>
-      </w:r>
-      <w:proofErr w:type="spellStart"/>
-      <w:r>
-        <w:rPr>
-          <w:b/>
-          <w:bCs/>
-        </w:rPr>
-        <w:t>loss.backward</w:t>
-      </w:r>
-      <w:proofErr w:type="spellEnd"/>
-      <w:r>
-        <w:rPr>
-          <w:b/>
-          <w:bCs/>
-        </w:rPr>
-        <w:t>()</w:t>
-      </w:r>
-      <w:r>
-        <w:rPr>
-          <w:b/>
-          <w:bCs/>
-        </w:rPr>
-        <w:t>.</w:t>
-      </w:r>
-    </w:p>
-    <w:p>
-      <w:pPr>
-        <w:pStyle w:val="Sansinterligne"/>
-      </w:pPr>
-      <w:r>
-        <w:t xml:space="preserve">For the command to be computed correctly, all </w:t>
-      </w:r>
-      <w:proofErr w:type="spellStart"/>
-      <w:r>
-        <w:t>learnables</w:t>
-      </w:r>
-      <w:proofErr w:type="spellEnd"/>
-      <w:r>
-        <w:t xml:space="preserve"> must have </w:t>
-      </w:r>
-      <w:proofErr w:type="spellStart"/>
-      <w:r>
-        <w:t>requires_grad</w:t>
-      </w:r>
-      <w:proofErr w:type="spellEnd"/>
-      <w:r>
-        <w:t xml:space="preserve"> = True, otherwise their value won’t be updater. </w:t>
-      </w:r>
-    </w:p>
-    <w:p>
-      <w:pPr>
-        <w:pStyle w:val="Sansinterligne"/>
-      </w:pPr>
-    </w:p>
-    <w:p>
-      <w:pPr>
-        <w:pStyle w:val="Titre2"/>
-      </w:pPr>
-      <w:r>
-        <w:rPr>
-          <w:sz w:val="24"/>
-          <w:szCs w:val="24"/>
-        </w:rPr>
-        <w:t>6)</w:t>
-      </w:r>
-      <w:r>
-        <w:t xml:space="preserve"> Update the </w:t>
-      </w:r>
-      <w:proofErr w:type="spellStart"/>
-      <w:r>
-        <w:t>learnables</w:t>
-      </w:r>
-      <w:proofErr w:type="spellEnd"/>
-      <w:r>
-        <w:t xml:space="preserve"> of the network</w:t>
-      </w:r>
-    </w:p>
-    <w:p>
-      <w:pPr>
-        <w:pStyle w:val="Sansinterligne"/>
-      </w:pPr>
-      <w:r>
-        <w:t xml:space="preserve">The optimizer chosen will then correct the </w:t>
-      </w:r>
-      <w:proofErr w:type="spellStart"/>
-      <w:r>
-        <w:t>learnables</w:t>
-      </w:r>
-      <w:proofErr w:type="spellEnd"/>
-      <w:r>
-        <w:t xml:space="preserve"> of the network , taking the gradient into account. </w:t>
-      </w:r>
-      <w:r>
-        <w:rPr>
-          <w:b/>
-          <w:bCs/>
-        </w:rPr>
         <w:t>In our project, we use the Adam optimizer.</w:t>
       </w:r>
       <w:r>
         <w:t xml:space="preserve"> Pseudo code for the Adam optimizer is shown below . </w:t>
       </w:r>
       <w:r>
-        <w:t xml:space="preserve">Command : </w:t>
-      </w:r>
-      <w:proofErr w:type="spellStart"/>
-      <w:r>
-        <w:t>optimizer.step</w:t>
-      </w:r>
-      <w:proofErr w:type="spellEnd"/>
-      <w:r>
-        <w:t xml:space="preserve">(). </w:t>
-      </w:r>
-      <w:bookmarkStart w:id="0" w:name="_GoBack"/>
-      <w:bookmarkEnd w:id="0"/>
+        <w:t xml:space="preserve">Command : optimizer.step(). </w:t>
+      </w:r>
     </w:p>
     <w:p>
       <w:pPr>
@@ -1234,6 +749,83 @@
           </wp:inline>
         </w:drawing>
       </w:r>
+    </w:p>
+    <w:p>
+      <w:pPr>
+        <w:pStyle w:val="Sansinterligne"/>
+      </w:pPr>
+    </w:p>
+    <w:p>
+      <w:pPr>
+        <w:pStyle w:val="Sansinterligne"/>
+        <w:rPr>
+          <w:rStyle w:val="Lienhypertexte"/>
+          <w:rFonts w:ascii="Arial" w:hAnsi="Arial" w:cs="Arial"/>
+          <w:color w:val="6611CC"/>
+          <w:spacing w:val="2"/>
+          <w:shd w:val="clear" w:color="auto" w:fill="CBF0F8"/>
+          <w:lang w:val="fr-FR"/>
+        </w:rPr>
+      </w:pPr>
+      <w:r>
+        <w:rPr>
+          <w:lang w:val="fr-FR"/>
+        </w:rPr>
+        <w:t xml:space="preserve">Sources : </w:t>
+      </w:r>
+      <w:hyperlink r:id="rId7" w:tgtFrame="_blank" w:history="1">
+        <w:r>
+          <w:rPr>
+            <w:rStyle w:val="Lienhypertexte"/>
+            <w:rFonts w:ascii="Arial" w:hAnsi="Arial" w:cs="Arial"/>
+            <w:color w:val="6611CC"/>
+            <w:spacing w:val="2"/>
+            <w:shd w:val="clear" w:color="auto" w:fill="CBF0F8"/>
+            <w:lang w:val="fr-FR"/>
+          </w:rPr>
+          <w:t>https://pytorch.org/tutorials/</w:t>
+        </w:r>
+      </w:hyperlink>
+      <w:r>
+        <w:rPr>
+          <w:rFonts w:ascii="Arial" w:hAnsi="Arial" w:cs="Arial"/>
+          <w:color w:val="202124"/>
+          <w:spacing w:val="2"/>
+          <w:lang w:val="fr-FR"/>
+        </w:rPr>
+        <w:br/>
+      </w:r>
+      <w:hyperlink r:id="rId8" w:tgtFrame="_blank" w:history="1">
+        <w:r>
+          <w:rPr>
+            <w:rStyle w:val="Lienhypertexte"/>
+            <w:rFonts w:ascii="Arial" w:hAnsi="Arial" w:cs="Arial"/>
+            <w:color w:val="6611CC"/>
+            <w:spacing w:val="2"/>
+            <w:shd w:val="clear" w:color="auto" w:fill="CBF0F8"/>
+            <w:lang w:val="fr-FR"/>
+          </w:rPr>
+          <w:t>https://pytorch.org/tutorials/beginner/deep_learning_60min_blitz.html</w:t>
+        </w:r>
+      </w:hyperlink>
+    </w:p>
+    <w:p>
+      <w:pPr>
+        <w:pStyle w:val="Sansinterligne"/>
+        <w:rPr>
+          <w:lang w:val="fr-FR"/>
+        </w:rPr>
+      </w:pPr>
+      <w:hyperlink r:id="rId9" w:history="1">
+        <w:r>
+          <w:rPr>
+            <w:rStyle w:val="Lienhypertexte"/>
+          </w:rPr>
+          <w:t>https://pytorch.org/docs/stable/index.html</w:t>
+        </w:r>
+      </w:hyperlink>
+      <w:bookmarkStart w:id="0" w:name="_GoBack"/>
+      <w:bookmarkEnd w:id="0"/>
     </w:p>
     <w:sectPr>
       <w:pgSz w:w="11906" w:h="16838"/>
@@ -2001,6 +1593,7 @@
   <w:style w:type="character" w:default="1" w:styleId="Policepardfaut">
     <w:name w:val="Default Paragraph Font"/>
     <w:uiPriority w:val="1"/>
+    <w:semiHidden/>
     <w:unhideWhenUsed/>
   </w:style>
   <w:style w:type="table" w:default="1" w:styleId="TableauNormal">

</xml_diff>

<commit_message>
Graphs now displayed by points and testing-training code factorized
</commit_message>
<xml_diff>
--- a/Notes_PyTorch.docx
+++ b/Notes_PyTorch.docx
@@ -6,8 +6,21 @@
       <w:pPr>
         <w:pStyle w:val="Titre1"/>
       </w:pPr>
-      <w:r>
-        <w:t xml:space="preserve">Notes : how to make and train a network using PyTorch </w:t>
+      <w:proofErr w:type="gramStart"/>
+      <w:r>
+        <w:t>Notes :</w:t>
+      </w:r>
+      <w:proofErr w:type="gramEnd"/>
+      <w:r>
+        <w:t xml:space="preserve"> how to make and train a network using </w:t>
+      </w:r>
+      <w:proofErr w:type="spellStart"/>
+      <w:r>
+        <w:t>PyTorch</w:t>
+      </w:r>
+      <w:proofErr w:type="spellEnd"/>
+      <w:r>
+        <w:t xml:space="preserve"> </w:t>
       </w:r>
     </w:p>
     <w:p>
@@ -29,7 +42,15 @@
         <w:t>p</w:t>
       </w:r>
       <w:r>
-        <w:t xml:space="preserve"> (rétropropagation) is defined by how your code is run, and that every single iteration can be different. </w:t>
+        <w:t xml:space="preserve"> (</w:t>
+      </w:r>
+      <w:proofErr w:type="spellStart"/>
+      <w:r>
+        <w:t>rétropropagation</w:t>
+      </w:r>
+      <w:proofErr w:type="spellEnd"/>
+      <w:r>
+        <w:t xml:space="preserve">) is defined by how your code is run, and that every single iteration can be different. </w:t>
       </w:r>
     </w:p>
     <w:p>
@@ -58,15 +79,68 @@
           <w:b/>
           <w:bCs/>
         </w:rPr>
-        <w:t xml:space="preserve">Central class of the PyTorch package : torch.Tensor . </w:t>
-      </w:r>
-    </w:p>
-    <w:p>
-      <w:pPr>
-        <w:pStyle w:val="Sansinterligne"/>
-      </w:pPr>
-      <w:r>
-        <w:t xml:space="preserve">Attributes : </w:t>
+        <w:t xml:space="preserve">Central class of the </w:t>
+      </w:r>
+      <w:proofErr w:type="spellStart"/>
+      <w:r>
+        <w:rPr>
+          <w:b/>
+          <w:bCs/>
+        </w:rPr>
+        <w:t>PyTorch</w:t>
+      </w:r>
+      <w:proofErr w:type="spellEnd"/>
+      <w:r>
+        <w:rPr>
+          <w:b/>
+          <w:bCs/>
+        </w:rPr>
+        <w:t xml:space="preserve"> </w:t>
+      </w:r>
+      <w:proofErr w:type="gramStart"/>
+      <w:r>
+        <w:rPr>
+          <w:b/>
+          <w:bCs/>
+        </w:rPr>
+        <w:t>package :</w:t>
+      </w:r>
+      <w:proofErr w:type="gramEnd"/>
+      <w:r>
+        <w:rPr>
+          <w:b/>
+          <w:bCs/>
+        </w:rPr>
+        <w:t xml:space="preserve"> </w:t>
+      </w:r>
+      <w:proofErr w:type="spellStart"/>
+      <w:r>
+        <w:rPr>
+          <w:b/>
+          <w:bCs/>
+        </w:rPr>
+        <w:t>torch.Tensor</w:t>
+      </w:r>
+      <w:proofErr w:type="spellEnd"/>
+      <w:r>
+        <w:rPr>
+          <w:b/>
+          <w:bCs/>
+        </w:rPr>
+        <w:t xml:space="preserve"> . </w:t>
+      </w:r>
+    </w:p>
+    <w:p>
+      <w:pPr>
+        <w:pStyle w:val="Sansinterligne"/>
+      </w:pPr>
+      <w:proofErr w:type="gramStart"/>
+      <w:r>
+        <w:t>Attributes :</w:t>
+      </w:r>
+      <w:proofErr w:type="gramEnd"/>
+      <w:r>
+        <w:t xml:space="preserve"> </w:t>
       </w:r>
     </w:p>
     <w:p>
@@ -77,16 +151,52 @@
           <w:numId w:val="1"/>
         </w:numPr>
       </w:pPr>
+      <w:proofErr w:type="gramStart"/>
       <w:r>
         <w:rPr>
           <w:i/>
           <w:iCs/>
           <w:u w:val="single"/>
         </w:rPr>
-        <w:t>.requires_grad</w:t>
-      </w:r>
-      <w:r>
-        <w:t xml:space="preserve"> : boolean. If True, it tracks all operations on the tensor. To stop a tensor from tracking operations, one can call .detach(). </w:t>
+        <w:t>.</w:t>
+      </w:r>
+      <w:proofErr w:type="spellStart"/>
+      <w:r>
+        <w:rPr>
+          <w:i/>
+          <w:iCs/>
+          <w:u w:val="single"/>
+        </w:rPr>
+        <w:t>requires</w:t>
+      </w:r>
+      <w:proofErr w:type="gramEnd"/>
+      <w:r>
+        <w:rPr>
+          <w:i/>
+          <w:iCs/>
+          <w:u w:val="single"/>
+        </w:rPr>
+        <w:t>_grad</w:t>
+      </w:r>
+      <w:proofErr w:type="spellEnd"/>
+      <w:r>
+        <w:t xml:space="preserve"> : </w:t>
+      </w:r>
+      <w:proofErr w:type="spellStart"/>
+      <w:r>
+        <w:t>boolean</w:t>
+      </w:r>
+      <w:proofErr w:type="spellEnd"/>
+      <w:r>
+        <w:t xml:space="preserve">. If True, it tracks all operations on the tensor. To stop a tensor from tracking operations, one can </w:t>
+      </w:r>
+      <w:proofErr w:type="gramStart"/>
+      <w:r>
+        <w:t>call .detach</w:t>
+      </w:r>
+      <w:proofErr w:type="gramEnd"/>
+      <w:r>
+        <w:t xml:space="preserve">(). </w:t>
       </w:r>
     </w:p>
     <w:p>
@@ -94,11 +204,40 @@
         <w:pStyle w:val="Sansinterligne"/>
         <w:ind w:left="720"/>
       </w:pPr>
-      <w:r>
-        <w:t xml:space="preserve">requires_grad is by default set to False. </w:t>
-      </w:r>
-      <w:r>
-        <w:t xml:space="preserve">To modify the requires_grad attribute of an already existing tensor, one can use .requires_grad_(desired value). </w:t>
+      <w:proofErr w:type="spellStart"/>
+      <w:r>
+        <w:t>requires_grad</w:t>
+      </w:r>
+      <w:proofErr w:type="spellEnd"/>
+      <w:r>
+        <w:t xml:space="preserve"> is by default set to False. </w:t>
+      </w:r>
+      <w:r>
+        <w:t xml:space="preserve">To modify the </w:t>
+      </w:r>
+      <w:proofErr w:type="spellStart"/>
+      <w:r>
+        <w:t>requires_grad</w:t>
+      </w:r>
+      <w:proofErr w:type="spellEnd"/>
+      <w:r>
+        <w:t xml:space="preserve"> attribute of an already existing tensor, one can </w:t>
+      </w:r>
+      <w:proofErr w:type="gramStart"/>
+      <w:r>
+        <w:t>use .</w:t>
+      </w:r>
+      <w:proofErr w:type="spellStart"/>
+      <w:r>
+        <w:t>requires</w:t>
+      </w:r>
+      <w:proofErr w:type="gramEnd"/>
+      <w:r>
+        <w:t>_grad</w:t>
+      </w:r>
+      <w:proofErr w:type="spellEnd"/>
+      <w:r>
+        <w:t xml:space="preserve">_(desired value). </w:t>
       </w:r>
     </w:p>
     <w:p>
@@ -109,18 +248,38 @@
           <w:numId w:val="1"/>
         </w:numPr>
       </w:pPr>
+      <w:proofErr w:type="gramStart"/>
       <w:r>
         <w:rPr>
           <w:i/>
           <w:iCs/>
           <w:u w:val="single"/>
         </w:rPr>
-        <w:t>.grad_fn</w:t>
-      </w:r>
-      <w:r>
-        <w:rPr>
+        <w:t>.</w:t>
+      </w:r>
+      <w:proofErr w:type="spellStart"/>
+      <w:r>
+        <w:rPr>
+          <w:i/>
+          <w:iCs/>
           <w:u w:val="single"/>
         </w:rPr>
+        <w:t>grad</w:t>
+      </w:r>
+      <w:proofErr w:type="gramEnd"/>
+      <w:r>
+        <w:rPr>
+          <w:i/>
+          <w:iCs/>
+          <w:u w:val="single"/>
+        </w:rPr>
+        <w:t>_fn</w:t>
+      </w:r>
+      <w:proofErr w:type="spellEnd"/>
+      <w:r>
+        <w:rPr>
+          <w:u w:val="single"/>
+        </w:rPr>
         <w:t xml:space="preserve"> </w:t>
       </w:r>
       <w:r>
@@ -137,6 +296,7 @@
       <w:pPr>
         <w:pStyle w:val="Sansinterligne"/>
       </w:pPr>
+      <w:proofErr w:type="gramStart"/>
       <w:r>
         <w:rPr>
           <w:b/>
@@ -147,6 +307,7 @@
       <w:r>
         <w:t xml:space="preserve"> :</w:t>
       </w:r>
+      <w:proofErr w:type="gramEnd"/>
     </w:p>
     <w:p>
       <w:pPr>
@@ -156,13 +317,43 @@
           <w:numId w:val="1"/>
         </w:numPr>
       </w:pPr>
+      <w:proofErr w:type="spellStart"/>
       <w:r>
         <w:rPr>
           <w:i/>
           <w:iCs/>
           <w:u w:val="single"/>
         </w:rPr>
-        <w:t>Torch.tensor( liste )</w:t>
+        <w:t>Torch.tensor</w:t>
+      </w:r>
+      <w:proofErr w:type="spellEnd"/>
+      <w:proofErr w:type="gramStart"/>
+      <w:r>
+        <w:rPr>
+          <w:i/>
+          <w:iCs/>
+          <w:u w:val="single"/>
+        </w:rPr>
+        <w:t xml:space="preserve">( </w:t>
+      </w:r>
+      <w:proofErr w:type="spellStart"/>
+      <w:r>
+        <w:rPr>
+          <w:i/>
+          <w:iCs/>
+          <w:u w:val="single"/>
+        </w:rPr>
+        <w:t>liste</w:t>
+      </w:r>
+      <w:proofErr w:type="spellEnd"/>
+      <w:proofErr w:type="gramEnd"/>
+      <w:r>
+        <w:rPr>
+          <w:i/>
+          <w:iCs/>
+          <w:u w:val="single"/>
+        </w:rPr>
+        <w:t xml:space="preserve"> )</w:t>
       </w:r>
       <w:r>
         <w:t xml:space="preserve"> :</w:t>
@@ -174,7 +365,15 @@
         <w:t xml:space="preserve"> a tensor from</w:t>
       </w:r>
       <w:r>
-        <w:t xml:space="preserve"> a Python List or a np.array. </w:t>
+        <w:t xml:space="preserve"> a Python List or a </w:t>
+      </w:r>
+      <w:proofErr w:type="spellStart"/>
+      <w:r>
+        <w:t>np.array</w:t>
+      </w:r>
+      <w:proofErr w:type="spellEnd"/>
+      <w:r>
+        <w:t xml:space="preserve">. </w:t>
       </w:r>
     </w:p>
     <w:p>
@@ -185,13 +384,59 @@
           <w:numId w:val="1"/>
         </w:numPr>
       </w:pPr>
+      <w:proofErr w:type="spellStart"/>
       <w:r>
         <w:rPr>
           <w:i/>
           <w:iCs/>
           <w:u w:val="single"/>
         </w:rPr>
-        <w:t xml:space="preserve">Torch.zeros([height, length], dtype = , </w:t>
+        <w:t>Torch.zeros</w:t>
+      </w:r>
+      <w:proofErr w:type="spellEnd"/>
+      <w:r>
+        <w:rPr>
+          <w:i/>
+          <w:iCs/>
+          <w:u w:val="single"/>
+        </w:rPr>
+        <w:t xml:space="preserve">([height, length], </w:t>
+      </w:r>
+      <w:proofErr w:type="spellStart"/>
+      <w:r>
+        <w:rPr>
+          <w:i/>
+          <w:iCs/>
+          <w:u w:val="single"/>
+        </w:rPr>
+        <w:t>dtype</w:t>
+      </w:r>
+      <w:proofErr w:type="spellEnd"/>
+      <w:r>
+        <w:rPr>
+          <w:i/>
+          <w:iCs/>
+          <w:u w:val="single"/>
+        </w:rPr>
+        <w:t xml:space="preserve"> </w:t>
+      </w:r>
+      <w:proofErr w:type="gramStart"/>
+      <w:r>
+        <w:rPr>
+          <w:i/>
+          <w:iCs/>
+          <w:u w:val="single"/>
+        </w:rPr>
+        <w:t>= ,</w:t>
+      </w:r>
+      <w:proofErr w:type="gramEnd"/>
+      <w:r>
+        <w:rPr>
+          <w:i/>
+          <w:iCs/>
+          <w:u w:val="single"/>
+        </w:rPr>
+        <w:t xml:space="preserve"> </w:t>
       </w:r>
       <w:r>
         <w:rPr>
@@ -230,13 +475,59 @@
           <w:numId w:val="1"/>
         </w:numPr>
       </w:pPr>
+      <w:proofErr w:type="spellStart"/>
       <w:r>
         <w:rPr>
           <w:i/>
           <w:iCs/>
           <w:u w:val="single"/>
         </w:rPr>
-        <w:t xml:space="preserve">Torch.ones([height, length], dtype = , </w:t>
+        <w:t>Torch.ones</w:t>
+      </w:r>
+      <w:proofErr w:type="spellEnd"/>
+      <w:r>
+        <w:rPr>
+          <w:i/>
+          <w:iCs/>
+          <w:u w:val="single"/>
+        </w:rPr>
+        <w:t xml:space="preserve">([height, length], </w:t>
+      </w:r>
+      <w:proofErr w:type="spellStart"/>
+      <w:r>
+        <w:rPr>
+          <w:i/>
+          <w:iCs/>
+          <w:u w:val="single"/>
+        </w:rPr>
+        <w:t>dtype</w:t>
+      </w:r>
+      <w:proofErr w:type="spellEnd"/>
+      <w:r>
+        <w:rPr>
+          <w:i/>
+          <w:iCs/>
+          <w:u w:val="single"/>
+        </w:rPr>
+        <w:t xml:space="preserve"> </w:t>
+      </w:r>
+      <w:proofErr w:type="gramStart"/>
+      <w:r>
+        <w:rPr>
+          <w:i/>
+          <w:iCs/>
+          <w:u w:val="single"/>
+        </w:rPr>
+        <w:t>= ,</w:t>
+      </w:r>
+      <w:proofErr w:type="gramEnd"/>
+      <w:r>
+        <w:rPr>
+          <w:i/>
+          <w:iCs/>
+          <w:u w:val="single"/>
+        </w:rPr>
+        <w:t xml:space="preserve"> </w:t>
       </w:r>
       <w:r>
         <w:rPr>
@@ -256,7 +547,15 @@
         <w:t>)</w:t>
       </w:r>
       <w:r>
-        <w:t xml:space="preserve"> : Same as torch.zeros, but the coordinates are equal to 1. </w:t>
+        <w:t xml:space="preserve"> : Same as </w:t>
+      </w:r>
+      <w:proofErr w:type="spellStart"/>
+      <w:r>
+        <w:t>torch.zeros</w:t>
+      </w:r>
+      <w:proofErr w:type="spellEnd"/>
+      <w:r>
+        <w:t xml:space="preserve">, but the coordinates are equal to 1. </w:t>
       </w:r>
     </w:p>
     <w:p>
@@ -268,6 +567,7 @@
       <w:pPr>
         <w:pStyle w:val="Sansinterligne"/>
       </w:pPr>
+      <w:proofErr w:type="gramStart"/>
       <w:r>
         <w:rPr>
           <w:b/>
@@ -276,7 +576,11 @@
         <w:t>Methods</w:t>
       </w:r>
       <w:r>
-        <w:t xml:space="preserve"> : we take x</w:t>
+        <w:t xml:space="preserve"> :</w:t>
+      </w:r>
+      <w:proofErr w:type="gramEnd"/>
+      <w:r>
+        <w:t xml:space="preserve"> we take x</w:t>
       </w:r>
       <w:r>
         <w:t xml:space="preserve">, y </w:t>
@@ -300,7 +604,23 @@
         </w:numPr>
       </w:pPr>
       <w:r>
-        <w:t xml:space="preserve">To access an element of a tensor : same as for matrixes : x[i][j]. </w:t>
+        <w:t xml:space="preserve">To access an element of a </w:t>
+      </w:r>
+      <w:proofErr w:type="gramStart"/>
+      <w:r>
+        <w:t>tensor :</w:t>
+      </w:r>
+      <w:proofErr w:type="gramEnd"/>
+      <w:r>
+        <w:t xml:space="preserve"> same as for matrixes : x[</w:t>
+      </w:r>
+      <w:proofErr w:type="spellStart"/>
+      <w:r>
+        <w:t>i</w:t>
+      </w:r>
+      <w:proofErr w:type="spellEnd"/>
+      <w:r>
+        <w:t xml:space="preserve">][j]. </w:t>
       </w:r>
     </w:p>
     <w:p>
@@ -312,7 +632,23 @@
         </w:numPr>
       </w:pPr>
       <w:r>
-        <w:t>To access the value of a tensor of size 1x1 : x.item()</w:t>
+        <w:t>To access the value of a tensor of size 1x</w:t>
+      </w:r>
+      <w:proofErr w:type="gramStart"/>
+      <w:r>
+        <w:t>1 :</w:t>
+      </w:r>
+      <w:proofErr w:type="gramEnd"/>
+      <w:r>
+        <w:t xml:space="preserve"> </w:t>
+      </w:r>
+      <w:proofErr w:type="spellStart"/>
+      <w:r>
+        <w:t>x.item</w:t>
+      </w:r>
+      <w:proofErr w:type="spellEnd"/>
+      <w:r>
+        <w:t>()</w:t>
       </w:r>
     </w:p>
     <w:p>
@@ -324,7 +660,15 @@
         </w:numPr>
       </w:pPr>
       <w:r>
-        <w:t xml:space="preserve">x + int : adds int to each coordinate of x. </w:t>
+        <w:t xml:space="preserve">x + </w:t>
+      </w:r>
+      <w:proofErr w:type="gramStart"/>
+      <w:r>
+        <w:t>int :</w:t>
+      </w:r>
+      <w:proofErr w:type="gramEnd"/>
+      <w:r>
+        <w:t xml:space="preserve"> adds int to each coordinate of x. </w:t>
       </w:r>
     </w:p>
     <w:p>
@@ -336,7 +680,47 @@
         </w:numPr>
       </w:pPr>
       <w:r>
-        <w:t xml:space="preserve">z = x*y : is a scalar product. z has the same dimensions as x and y. For all i j, z[i][j] = x[i][j] * y[i][j]. </w:t>
+        <w:t>z = x*</w:t>
+      </w:r>
+      <w:proofErr w:type="gramStart"/>
+      <w:r>
+        <w:t>y :</w:t>
+      </w:r>
+      <w:proofErr w:type="gramEnd"/>
+      <w:r>
+        <w:t xml:space="preserve"> is a scalar product. z has the same dimensions as x and y. For all </w:t>
+      </w:r>
+      <w:proofErr w:type="spellStart"/>
+      <w:r>
+        <w:t>i</w:t>
+      </w:r>
+      <w:proofErr w:type="spellEnd"/>
+      <w:r>
+        <w:t xml:space="preserve"> j, z[</w:t>
+      </w:r>
+      <w:proofErr w:type="spellStart"/>
+      <w:r>
+        <w:t>i</w:t>
+      </w:r>
+      <w:proofErr w:type="spellEnd"/>
+      <w:r>
+        <w:t>][j] = x[</w:t>
+      </w:r>
+      <w:proofErr w:type="spellStart"/>
+      <w:r>
+        <w:t>i</w:t>
+      </w:r>
+      <w:proofErr w:type="spellEnd"/>
+      <w:r>
+        <w:t>][j] * y[</w:t>
+      </w:r>
+      <w:proofErr w:type="spellStart"/>
+      <w:r>
+        <w:t>i</w:t>
+      </w:r>
+      <w:proofErr w:type="spellEnd"/>
+      <w:r>
+        <w:t xml:space="preserve">][j]. </w:t>
       </w:r>
     </w:p>
     <w:p>
@@ -347,8 +731,47 @@
           <w:numId w:val="1"/>
         </w:numPr>
       </w:pPr>
-      <w:r>
-        <w:t xml:space="preserve">x.backward() : if x is a function of another tensor z, then it computes the gradient of x with regard to z. If x is a scalar (ie of size 1x1), there is no need for an argument for backward(). Z.grad will stock the value of the gradient calculated by </w:t>
+      <w:proofErr w:type="spellStart"/>
+      <w:r>
+        <w:t>x.</w:t>
+      </w:r>
+      <w:proofErr w:type="gramStart"/>
+      <w:r>
+        <w:t>backward</w:t>
+      </w:r>
+      <w:proofErr w:type="spellEnd"/>
+      <w:r>
+        <w:t>(</w:t>
+      </w:r>
+      <w:proofErr w:type="gramEnd"/>
+      <w:r>
+        <w:t>) : if x is a function of another tensor z, then it computes the gradient of x with regard to z. If x is a scalar (</w:t>
+      </w:r>
+      <w:proofErr w:type="spellStart"/>
+      <w:r>
+        <w:t>ie</w:t>
+      </w:r>
+      <w:proofErr w:type="spellEnd"/>
+      <w:r>
+        <w:t xml:space="preserve"> of size 1x1), there is no need for an argument for </w:t>
+      </w:r>
+      <w:proofErr w:type="gramStart"/>
+      <w:r>
+        <w:t>backward(</w:t>
+      </w:r>
+      <w:proofErr w:type="gramEnd"/>
+      <w:r>
+        <w:t xml:space="preserve">). </w:t>
+      </w:r>
+      <w:proofErr w:type="spellStart"/>
+      <w:proofErr w:type="gramStart"/>
+      <w:r>
+        <w:t>Z.grad</w:t>
+      </w:r>
+      <w:proofErr w:type="spellEnd"/>
+      <w:proofErr w:type="gramEnd"/>
+      <w:r>
+        <w:t xml:space="preserve"> will stock the value of the gradient calculated by </w:t>
       </w:r>
       <w:r>
         <w:t xml:space="preserve">backward() . </w:t>
@@ -471,7 +894,15 @@
         </w:numPr>
       </w:pPr>
       <w:r>
-        <w:t>Update the weights of the network, typically using a simple update rule: weight = weight - learning_rate * gradient</w:t>
+        <w:t xml:space="preserve">Update the weights of the network, typically using a simple update rule: weight = weight - </w:t>
+      </w:r>
+      <w:proofErr w:type="spellStart"/>
+      <w:r>
+        <w:t>learning_rate</w:t>
+      </w:r>
+      <w:proofErr w:type="spellEnd"/>
+      <w:r>
+        <w:t xml:space="preserve"> * gradient</w:t>
       </w:r>
     </w:p>
     <w:p/>
@@ -485,19 +916,77 @@
       </w:pPr>
       <w:r>
         <w:lastRenderedPageBreak/>
-        <w:t>Define the nn and its learnable parameters</w:t>
-      </w:r>
-    </w:p>
-    <w:p>
-      <w:pPr>
-        <w:pStyle w:val="Sansinterligne"/>
-      </w:pPr>
-      <w:r>
-        <w:rPr>
-          <w:b/>
-          <w:bCs/>
-        </w:rPr>
-        <w:t xml:space="preserve">Each class of nn one defines must herit from nn.Module. </w:t>
+        <w:t xml:space="preserve">Define the </w:t>
+      </w:r>
+      <w:proofErr w:type="spellStart"/>
+      <w:r>
+        <w:t>nn</w:t>
+      </w:r>
+      <w:proofErr w:type="spellEnd"/>
+      <w:r>
+        <w:t xml:space="preserve"> and its learnable parameters</w:t>
+      </w:r>
+    </w:p>
+    <w:p>
+      <w:pPr>
+        <w:pStyle w:val="Sansinterligne"/>
+      </w:pPr>
+      <w:r>
+        <w:rPr>
+          <w:b/>
+          <w:bCs/>
+        </w:rPr>
+        <w:t xml:space="preserve">Each class of </w:t>
+      </w:r>
+      <w:proofErr w:type="spellStart"/>
+      <w:r>
+        <w:rPr>
+          <w:b/>
+          <w:bCs/>
+        </w:rPr>
+        <w:t>nn</w:t>
+      </w:r>
+      <w:proofErr w:type="spellEnd"/>
+      <w:r>
+        <w:rPr>
+          <w:b/>
+          <w:bCs/>
+        </w:rPr>
+        <w:t xml:space="preserve"> one defines must </w:t>
+      </w:r>
+      <w:proofErr w:type="spellStart"/>
+      <w:r>
+        <w:rPr>
+          <w:b/>
+          <w:bCs/>
+        </w:rPr>
+        <w:t>herit</w:t>
+      </w:r>
+      <w:proofErr w:type="spellEnd"/>
+      <w:r>
+        <w:rPr>
+          <w:b/>
+          <w:bCs/>
+        </w:rPr>
+        <w:t xml:space="preserve"> from </w:t>
+      </w:r>
+      <w:proofErr w:type="spellStart"/>
+      <w:proofErr w:type="gramStart"/>
+      <w:r>
+        <w:rPr>
+          <w:b/>
+          <w:bCs/>
+        </w:rPr>
+        <w:t>nn.Module</w:t>
+      </w:r>
+      <w:proofErr w:type="spellEnd"/>
+      <w:proofErr w:type="gramEnd"/>
+      <w:r>
+        <w:rPr>
+          <w:b/>
+          <w:bCs/>
+        </w:rPr>
+        <w:t xml:space="preserve">. </w:t>
       </w:r>
       <w:r>
         <w:t xml:space="preserve">In the class, </w:t>
@@ -523,10 +1012,50 @@
           <w:i/>
           <w:iCs/>
         </w:rPr>
-        <w:t>A constructor (__init__(self, parameters),</w:t>
-      </w:r>
-      <w:r>
-        <w:t xml:space="preserve"> in which appear the layers of the model and their learnables.</w:t>
+        <w:t>A constructor (__</w:t>
+      </w:r>
+      <w:proofErr w:type="spellStart"/>
+      <w:r>
+        <w:rPr>
+          <w:i/>
+          <w:iCs/>
+        </w:rPr>
+        <w:t>init</w:t>
+      </w:r>
+      <w:proofErr w:type="spellEnd"/>
+      <w:r>
+        <w:rPr>
+          <w:i/>
+          <w:iCs/>
+        </w:rPr>
+        <w:t>_</w:t>
+      </w:r>
+      <w:proofErr w:type="gramStart"/>
+      <w:r>
+        <w:rPr>
+          <w:i/>
+          <w:iCs/>
+        </w:rPr>
+        <w:t>_(</w:t>
+      </w:r>
+      <w:proofErr w:type="gramEnd"/>
+      <w:r>
+        <w:rPr>
+          <w:i/>
+          <w:iCs/>
+        </w:rPr>
+        <w:t>self, parameters),</w:t>
+      </w:r>
+      <w:r>
+        <w:t xml:space="preserve"> in which appear the layers of the model and their </w:t>
+      </w:r>
+      <w:proofErr w:type="spellStart"/>
+      <w:r>
+        <w:t>learnables</w:t>
+      </w:r>
+      <w:proofErr w:type="spellEnd"/>
+      <w:r>
+        <w:t>.</w:t>
       </w:r>
     </w:p>
     <w:p>
@@ -542,23 +1071,65 @@
           <w:i/>
           <w:iCs/>
         </w:rPr>
-        <w:t>A method forward(self, input) that</w:t>
-      </w:r>
-      <w:r>
-        <w:t xml:space="preserve"> pushes the input through the nn and returns an output. In our example, input = x, output = fapprox(x). </w:t>
-      </w:r>
-    </w:p>
-    <w:p>
-      <w:pPr>
-        <w:pStyle w:val="Sansinterligne"/>
-      </w:pPr>
-    </w:p>
-    <w:p>
-      <w:pPr>
-        <w:pStyle w:val="Sansinterligne"/>
-      </w:pPr>
-      <w:r>
-        <w:t xml:space="preserve">Attributes of nn.Modules : </w:t>
+        <w:t xml:space="preserve">A method </w:t>
+      </w:r>
+      <w:proofErr w:type="gramStart"/>
+      <w:r>
+        <w:rPr>
+          <w:i/>
+          <w:iCs/>
+        </w:rPr>
+        <w:t>forward(</w:t>
+      </w:r>
+      <w:proofErr w:type="gramEnd"/>
+      <w:r>
+        <w:rPr>
+          <w:i/>
+          <w:iCs/>
+        </w:rPr>
+        <w:t>self, input) that</w:t>
+      </w:r>
+      <w:r>
+        <w:t xml:space="preserve"> pushes the input through the </w:t>
+      </w:r>
+      <w:proofErr w:type="spellStart"/>
+      <w:r>
+        <w:t>nn</w:t>
+      </w:r>
+      <w:proofErr w:type="spellEnd"/>
+      <w:r>
+        <w:t xml:space="preserve"> and returns an output. In our example, input = x, output = </w:t>
+      </w:r>
+      <w:proofErr w:type="spellStart"/>
+      <w:r>
+        <w:t>fapprox</w:t>
+      </w:r>
+      <w:proofErr w:type="spellEnd"/>
+      <w:r>
+        <w:t xml:space="preserve">(x). </w:t>
+      </w:r>
+    </w:p>
+    <w:p>
+      <w:pPr>
+        <w:pStyle w:val="Sansinterligne"/>
+      </w:pPr>
+    </w:p>
+    <w:p>
+      <w:pPr>
+        <w:pStyle w:val="Sansinterligne"/>
+      </w:pPr>
+      <w:r>
+        <w:t xml:space="preserve">Attributes of </w:t>
+      </w:r>
+      <w:proofErr w:type="spellStart"/>
+      <w:proofErr w:type="gramStart"/>
+      <w:r>
+        <w:t>nn.Modules</w:t>
+      </w:r>
+      <w:proofErr w:type="spellEnd"/>
+      <w:proofErr w:type="gramEnd"/>
+      <w:r>
+        <w:t xml:space="preserve"> : </w:t>
       </w:r>
     </w:p>
     <w:p>
@@ -569,15 +1140,50 @@
           <w:numId w:val="1"/>
         </w:numPr>
       </w:pPr>
-      <w:r>
-        <w:rPr>
-          <w:i/>
-          <w:iCs/>
-        </w:rPr>
-        <w:t>.parameters()</w:t>
-      </w:r>
-      <w:r>
-        <w:t xml:space="preserve"> : returns the learnables of the model (ie the parameters that will be modified during the training). In the case of our model (nn.Linear), It is a collection of tensors representing the matrixes A and b of the network. </w:t>
+      <w:proofErr w:type="gramStart"/>
+      <w:r>
+        <w:rPr>
+          <w:i/>
+          <w:iCs/>
+        </w:rPr>
+        <w:t>.parameters</w:t>
+      </w:r>
+      <w:proofErr w:type="gramEnd"/>
+      <w:r>
+        <w:rPr>
+          <w:i/>
+          <w:iCs/>
+        </w:rPr>
+        <w:t>()</w:t>
+      </w:r>
+      <w:r>
+        <w:t xml:space="preserve"> : returns the </w:t>
+      </w:r>
+      <w:proofErr w:type="spellStart"/>
+      <w:r>
+        <w:t>learnables</w:t>
+      </w:r>
+      <w:proofErr w:type="spellEnd"/>
+      <w:r>
+        <w:t xml:space="preserve"> of the model (</w:t>
+      </w:r>
+      <w:proofErr w:type="spellStart"/>
+      <w:r>
+        <w:t>ie</w:t>
+      </w:r>
+      <w:proofErr w:type="spellEnd"/>
+      <w:r>
+        <w:t xml:space="preserve"> the parameters that will be modified during the training). In the case of our model (</w:t>
+      </w:r>
+      <w:proofErr w:type="spellStart"/>
+      <w:proofErr w:type="gramStart"/>
+      <w:r>
+        <w:t>nn.Linear</w:t>
+      </w:r>
+      <w:proofErr w:type="spellEnd"/>
+      <w:proofErr w:type="gramEnd"/>
+      <w:r>
+        <w:t xml:space="preserve">), It is a collection of tensors representing the matrixes A and b of the network. </w:t>
       </w:r>
     </w:p>
     <w:p>
@@ -586,7 +1192,41 @@
         <w:ind w:left="720"/>
       </w:pPr>
       <w:r>
-        <w:t xml:space="preserve">Use command print(  list(net.parameters()) ) to print the learnables. I verified that nn.Linear also initialized a bias. </w:t>
+        <w:t xml:space="preserve">Use command </w:t>
+      </w:r>
+      <w:proofErr w:type="gramStart"/>
+      <w:r>
+        <w:t xml:space="preserve">print(  </w:t>
+      </w:r>
+      <w:proofErr w:type="gramEnd"/>
+      <w:r>
+        <w:t>list(</w:t>
+      </w:r>
+      <w:proofErr w:type="spellStart"/>
+      <w:r>
+        <w:t>net.parameters</w:t>
+      </w:r>
+      <w:proofErr w:type="spellEnd"/>
+      <w:r>
+        <w:t xml:space="preserve">()) ) to print the </w:t>
+      </w:r>
+      <w:proofErr w:type="spellStart"/>
+      <w:r>
+        <w:t>learnables</w:t>
+      </w:r>
+      <w:proofErr w:type="spellEnd"/>
+      <w:r>
+        <w:t xml:space="preserve">. I verified that </w:t>
+      </w:r>
+      <w:proofErr w:type="spellStart"/>
+      <w:proofErr w:type="gramStart"/>
+      <w:r>
+        <w:t>nn.Linear</w:t>
+      </w:r>
+      <w:proofErr w:type="spellEnd"/>
+      <w:proofErr w:type="gramEnd"/>
+      <w:r>
+        <w:t xml:space="preserve"> also initialized a bias. </w:t>
       </w:r>
     </w:p>
     <w:p>
@@ -621,7 +1261,15 @@
         <w:pStyle w:val="Titre2"/>
       </w:pPr>
       <w:r>
-        <w:t>5) Backpropagade the loss</w:t>
+        <w:t xml:space="preserve">5) </w:t>
+      </w:r>
+      <w:proofErr w:type="spellStart"/>
+      <w:r>
+        <w:t>Backpropagade</w:t>
+      </w:r>
+      <w:proofErr w:type="spellEnd"/>
+      <w:r>
+        <w:t xml:space="preserve"> the loss</w:t>
       </w:r>
     </w:p>
     <w:p>
@@ -635,12 +1283,23 @@
       <w:r>
         <w:t xml:space="preserve">It is done by the command </w:t>
       </w:r>
-      <w:r>
-        <w:rPr>
-          <w:b/>
-          <w:bCs/>
-        </w:rPr>
-        <w:t>loss.backward()</w:t>
+      <w:proofErr w:type="spellStart"/>
+      <w:proofErr w:type="gramStart"/>
+      <w:r>
+        <w:rPr>
+          <w:b/>
+          <w:bCs/>
+        </w:rPr>
+        <w:t>loss.backward</w:t>
+      </w:r>
+      <w:proofErr w:type="spellEnd"/>
+      <w:proofErr w:type="gramEnd"/>
+      <w:r>
+        <w:rPr>
+          <w:b/>
+          <w:bCs/>
+        </w:rPr>
+        <w:t>()</w:t>
       </w:r>
       <w:r>
         <w:rPr>
@@ -655,7 +1314,23 @@
         <w:pStyle w:val="Sansinterligne"/>
       </w:pPr>
       <w:r>
-        <w:t xml:space="preserve">For the command to be computed correctly, all learnables must have requires_grad = True, otherwise their value won’t be updater. </w:t>
+        <w:t xml:space="preserve">For the command to be computed correctly, all </w:t>
+      </w:r>
+      <w:proofErr w:type="spellStart"/>
+      <w:r>
+        <w:t>learnables</w:t>
+      </w:r>
+      <w:proofErr w:type="spellEnd"/>
+      <w:r>
+        <w:t xml:space="preserve"> must have </w:t>
+      </w:r>
+      <w:proofErr w:type="spellStart"/>
+      <w:r>
+        <w:t>requires_grad</w:t>
+      </w:r>
+      <w:proofErr w:type="spellEnd"/>
+      <w:r>
+        <w:t xml:space="preserve"> = True, otherwise their value won’t be updater. </w:t>
       </w:r>
     </w:p>
     <w:p>
@@ -675,15 +1350,39 @@
         <w:t>6)</w:t>
       </w:r>
       <w:r>
-        <w:t xml:space="preserve"> Update the learnables of the network</w:t>
-      </w:r>
-    </w:p>
-    <w:p>
-      <w:pPr>
-        <w:pStyle w:val="Sansinterligne"/>
-      </w:pPr>
-      <w:r>
-        <w:t xml:space="preserve">The optimizer chosen will then correct the learnables of the network , taking the gradient into account. </w:t>
+        <w:t xml:space="preserve"> Update the </w:t>
+      </w:r>
+      <w:proofErr w:type="spellStart"/>
+      <w:r>
+        <w:t>learnables</w:t>
+      </w:r>
+      <w:proofErr w:type="spellEnd"/>
+      <w:r>
+        <w:t xml:space="preserve"> of the network</w:t>
+      </w:r>
+    </w:p>
+    <w:p>
+      <w:pPr>
+        <w:pStyle w:val="Sansinterligne"/>
+      </w:pPr>
+      <w:r>
+        <w:t xml:space="preserve">The optimizer chosen will then correct the </w:t>
+      </w:r>
+      <w:proofErr w:type="spellStart"/>
+      <w:r>
+        <w:t>learnables</w:t>
+      </w:r>
+      <w:proofErr w:type="spellEnd"/>
+      <w:r>
+        <w:t xml:space="preserve"> of the </w:t>
+      </w:r>
+      <w:proofErr w:type="gramStart"/>
+      <w:r>
+        <w:t>network ,</w:t>
+      </w:r>
+      <w:proofErr w:type="gramEnd"/>
+      <w:r>
+        <w:t xml:space="preserve"> taking the gradient into account. </w:t>
       </w:r>
       <w:r>
         <w:rPr>
@@ -693,10 +1392,31 @@
         <w:t>In our project, we use the Adam optimizer.</w:t>
       </w:r>
       <w:r>
-        <w:t xml:space="preserve"> Pseudo code for the Adam optimizer is shown below . </w:t>
-      </w:r>
-      <w:r>
-        <w:t xml:space="preserve">Command : optimizer.step(). </w:t>
+        <w:t xml:space="preserve"> Pseudo code for the Adam optimizer is shown </w:t>
+      </w:r>
+      <w:proofErr w:type="gramStart"/>
+      <w:r>
+        <w:t>below .</w:t>
+      </w:r>
+      <w:proofErr w:type="gramEnd"/>
+      <w:r>
+        <w:t xml:space="preserve"> </w:t>
+      </w:r>
+      <w:proofErr w:type="gramStart"/>
+      <w:r>
+        <w:t>Command :</w:t>
+      </w:r>
+      <w:proofErr w:type="gramEnd"/>
+      <w:r>
+        <w:t xml:space="preserve"> </w:t>
+      </w:r>
+      <w:proofErr w:type="spellStart"/>
+      <w:r>
+        <w:t>optimizer.step</w:t>
+      </w:r>
+      <w:proofErr w:type="spellEnd"/>
+      <w:r>
+        <w:t xml:space="preserve">(). </w:t>
       </w:r>
     </w:p>
     <w:p>
@@ -757,6 +1477,263 @@
     </w:p>
     <w:p>
       <w:pPr>
+        <w:pStyle w:val="Titre2"/>
+      </w:pPr>
+      <w:r>
+        <w:t>Saving a model</w:t>
+      </w:r>
+    </w:p>
+    <w:p>
+      <w:pPr>
+        <w:pStyle w:val="Sansinterligne"/>
+      </w:pPr>
+      <w:r>
+        <w:t xml:space="preserve">There are two </w:t>
+      </w:r>
+      <w:proofErr w:type="gramStart"/>
+      <w:r>
+        <w:t>options :</w:t>
+      </w:r>
+      <w:proofErr w:type="gramEnd"/>
+      <w:r>
+        <w:t xml:space="preserve"> </w:t>
+      </w:r>
+    </w:p>
+    <w:p>
+      <w:pPr>
+        <w:pStyle w:val="Sansinterligne"/>
+        <w:numPr>
+          <w:ilvl w:val="0"/>
+          <w:numId w:val="1"/>
+        </w:numPr>
+        <w:rPr>
+          <w:b/>
+          <w:bCs/>
+        </w:rPr>
+      </w:pPr>
+      <w:proofErr w:type="gramStart"/>
+      <w:r>
+        <w:rPr>
+          <w:b/>
+          <w:bCs/>
+        </w:rPr>
+        <w:lastRenderedPageBreak/>
+        <w:t>Recommended :</w:t>
+      </w:r>
+      <w:proofErr w:type="gramEnd"/>
+      <w:r>
+        <w:rPr>
+          <w:b/>
+          <w:bCs/>
+        </w:rPr>
+        <w:t xml:space="preserve"> save only the parameters </w:t>
+      </w:r>
+      <w:r>
+        <w:rPr>
+          <w:b/>
+          <w:bCs/>
+        </w:rPr>
+        <w:t xml:space="preserve">of the network . </w:t>
+      </w:r>
+    </w:p>
+    <w:p>
+      <w:pPr>
+        <w:pStyle w:val="Sansinterligne"/>
+        <w:ind w:left="720"/>
+      </w:pPr>
+      <w:proofErr w:type="spellStart"/>
+      <w:r>
+        <w:t>Torch.save</w:t>
+      </w:r>
+      <w:proofErr w:type="spellEnd"/>
+      <w:proofErr w:type="gramStart"/>
+      <w:r>
+        <w:t xml:space="preserve">( </w:t>
+      </w:r>
+      <w:proofErr w:type="spellStart"/>
+      <w:r>
+        <w:t>the</w:t>
+      </w:r>
+      <w:proofErr w:type="gramEnd"/>
+      <w:r>
+        <w:t>_model.state_dict</w:t>
+      </w:r>
+      <w:proofErr w:type="spellEnd"/>
+      <w:r>
+        <w:t>(), PATH of the save file)</w:t>
+      </w:r>
+    </w:p>
+    <w:p>
+      <w:pPr>
+        <w:pStyle w:val="Sansinterligne"/>
+        <w:ind w:left="720"/>
+      </w:pPr>
+      <w:r>
+        <w:t xml:space="preserve">To then import the saved </w:t>
+      </w:r>
+      <w:proofErr w:type="gramStart"/>
+      <w:r>
+        <w:t>parameters :</w:t>
+      </w:r>
+      <w:proofErr w:type="gramEnd"/>
+      <w:r>
+        <w:t xml:space="preserve"> Create a model of the same form as the one saved. Then use the </w:t>
+      </w:r>
+      <w:proofErr w:type="gramStart"/>
+      <w:r>
+        <w:t>command :</w:t>
+      </w:r>
+      <w:proofErr w:type="gramEnd"/>
+      <w:r>
+        <w:t xml:space="preserve"> </w:t>
+      </w:r>
+    </w:p>
+    <w:p>
+      <w:pPr>
+        <w:pStyle w:val="Sansinterligne"/>
+        <w:ind w:left="720"/>
+      </w:pPr>
+      <w:proofErr w:type="spellStart"/>
+      <w:r>
+        <w:t>The_</w:t>
+      </w:r>
+      <w:proofErr w:type="gramStart"/>
+      <w:r>
+        <w:t>model.load</w:t>
+      </w:r>
+      <w:proofErr w:type="gramEnd"/>
+      <w:r>
+        <w:t>_state_dict</w:t>
+      </w:r>
+      <w:proofErr w:type="spellEnd"/>
+      <w:r>
+        <w:t xml:space="preserve">( </w:t>
+      </w:r>
+      <w:proofErr w:type="spellStart"/>
+      <w:r>
+        <w:t>torch.lead</w:t>
+      </w:r>
+      <w:proofErr w:type="spellEnd"/>
+      <w:r>
+        <w:t>(PATH) )</w:t>
+      </w:r>
+    </w:p>
+    <w:p>
+      <w:pPr>
+        <w:pStyle w:val="Sansinterligne"/>
+        <w:numPr>
+          <w:ilvl w:val="0"/>
+          <w:numId w:val="1"/>
+        </w:numPr>
+        <w:rPr>
+          <w:b/>
+          <w:bCs/>
+        </w:rPr>
+      </w:pPr>
+      <w:r>
+        <w:rPr>
+          <w:b/>
+          <w:bCs/>
+        </w:rPr>
+        <w:t xml:space="preserve">Other </w:t>
+      </w:r>
+      <w:proofErr w:type="gramStart"/>
+      <w:r>
+        <w:rPr>
+          <w:b/>
+          <w:bCs/>
+        </w:rPr>
+        <w:t>option :</w:t>
+      </w:r>
+      <w:proofErr w:type="gramEnd"/>
+      <w:r>
+        <w:rPr>
+          <w:b/>
+          <w:bCs/>
+        </w:rPr>
+        <w:t xml:space="preserve"> s</w:t>
+      </w:r>
+      <w:r>
+        <w:rPr>
+          <w:b/>
+          <w:bCs/>
+        </w:rPr>
+        <w:t xml:space="preserve">ave the whole network : </w:t>
+      </w:r>
+    </w:p>
+    <w:p>
+      <w:pPr>
+        <w:pStyle w:val="Sansinterligne"/>
+        <w:ind w:left="720"/>
+      </w:pPr>
+      <w:proofErr w:type="spellStart"/>
+      <w:r>
+        <w:t>Torch.save</w:t>
+      </w:r>
+      <w:proofErr w:type="spellEnd"/>
+      <w:proofErr w:type="gramStart"/>
+      <w:r>
+        <w:t xml:space="preserve">( </w:t>
+      </w:r>
+      <w:proofErr w:type="spellStart"/>
+      <w:r>
+        <w:t>the</w:t>
+      </w:r>
+      <w:proofErr w:type="gramEnd"/>
+      <w:r>
+        <w:t>_model</w:t>
+      </w:r>
+      <w:proofErr w:type="spellEnd"/>
+      <w:r>
+        <w:t xml:space="preserve">, PATH ) </w:t>
+      </w:r>
+    </w:p>
+    <w:p>
+      <w:pPr>
+        <w:pStyle w:val="Sansinterligne"/>
+        <w:ind w:left="720"/>
+      </w:pPr>
+      <w:r>
+        <w:t xml:space="preserve">To then load the same </w:t>
+      </w:r>
+      <w:proofErr w:type="gramStart"/>
+      <w:r>
+        <w:t>network :</w:t>
+      </w:r>
+      <w:proofErr w:type="gramEnd"/>
+      <w:r>
+        <w:t xml:space="preserve"> </w:t>
+      </w:r>
+    </w:p>
+    <w:p>
+      <w:pPr>
+        <w:pStyle w:val="Sansinterligne"/>
+        <w:ind w:left="720"/>
+      </w:pPr>
+      <w:proofErr w:type="spellStart"/>
+      <w:r>
+        <w:t>Blamodel</w:t>
+      </w:r>
+      <w:proofErr w:type="spellEnd"/>
+      <w:r>
+        <w:t xml:space="preserve"> = </w:t>
+      </w:r>
+      <w:proofErr w:type="spellStart"/>
+      <w:proofErr w:type="gramStart"/>
+      <w:r>
+        <w:t>torch.lo</w:t>
+      </w:r>
+      <w:r>
+        <w:t>ad</w:t>
+      </w:r>
+      <w:proofErr w:type="spellEnd"/>
+      <w:proofErr w:type="gramEnd"/>
+      <w:r>
+        <w:t>( PATH )</w:t>
+      </w:r>
+    </w:p>
+    <w:p>
+      <w:pPr>
         <w:pStyle w:val="Sansinterligne"/>
         <w:rPr>
           <w:rStyle w:val="Lienhypertexte"/>
@@ -764,13 +1741,9 @@
           <w:color w:val="6611CC"/>
           <w:spacing w:val="2"/>
           <w:shd w:val="clear" w:color="auto" w:fill="CBF0F8"/>
-          <w:lang w:val="fr-FR"/>
-        </w:rPr>
-      </w:pPr>
-      <w:r>
-        <w:rPr>
-          <w:lang w:val="fr-FR"/>
-        </w:rPr>
+        </w:rPr>
+      </w:pPr>
+      <w:r>
         <w:t xml:space="preserve">Sources : </w:t>
       </w:r>
       <w:hyperlink r:id="rId7" w:tgtFrame="_blank" w:history="1">
@@ -781,7 +1754,6 @@
             <w:color w:val="6611CC"/>
             <w:spacing w:val="2"/>
             <w:shd w:val="clear" w:color="auto" w:fill="CBF0F8"/>
-            <w:lang w:val="fr-FR"/>
           </w:rPr>
           <w:t>https://pytorch.org/tutorials/</w:t>
         </w:r>
@@ -791,7 +1763,6 @@
           <w:rFonts w:ascii="Arial" w:hAnsi="Arial" w:cs="Arial"/>
           <w:color w:val="202124"/>
           <w:spacing w:val="2"/>
-          <w:lang w:val="fr-FR"/>
         </w:rPr>
         <w:br/>
       </w:r>
@@ -803,7 +1774,6 @@
             <w:color w:val="6611CC"/>
             <w:spacing w:val="2"/>
             <w:shd w:val="clear" w:color="auto" w:fill="CBF0F8"/>
-            <w:lang w:val="fr-FR"/>
           </w:rPr>
           <w:t>https://pytorch.org/tutorials/beginner/deep_learning_60min_blitz.html</w:t>
         </w:r>
@@ -820,6 +1790,7 @@
         <w:r>
           <w:rPr>
             <w:rStyle w:val="Lienhypertexte"/>
+            <w:lang w:val="fr-FR"/>
           </w:rPr>
           <w:t>https://pytorch.org/docs/stable/index.html</w:t>
         </w:r>
@@ -1688,6 +2659,18 @@
       <w:contextualSpacing/>
     </w:pPr>
   </w:style>
+  <w:style w:type="character" w:styleId="Lienhypertextesuivivisit">
+    <w:name w:val="FollowedHyperlink"/>
+    <w:basedOn w:val="Policepardfaut"/>
+    <w:uiPriority w:val="99"/>
+    <w:semiHidden/>
+    <w:unhideWhenUsed/>
+    <w:rsid w:val="00722C25"/>
+    <w:rPr>
+      <w:color w:val="954F72" w:themeColor="followedHyperlink"/>
+      <w:u w:val="single"/>
+    </w:rPr>
+  </w:style>
 </w:styles>
 </file>
 

</xml_diff>